<commit_message>
Modifizierte Dateien (Ist-Analyse / Projektantrag)
</commit_message>
<xml_diff>
--- a/documents/Ist-Analyse.docx
+++ b/documents/Ist-Analyse.docx
@@ -20,17 +20,7 @@
           <w:sz w:val="26"/>
           <w:szCs w:val="26"/>
         </w:rPr>
-        <w:t xml:space="preserve">Ist-Analyse </w:t>
-      </w:r>
-      <w:r>
-        <w:rPr>
-          <w:b/>
-          <w:bCs/>
-          <w:color w:val="002060"/>
-          <w:sz w:val="26"/>
-          <w:szCs w:val="26"/>
-        </w:rPr>
-        <w:t>– Energiedaten von Website abgreifen (FIDP)</w:t>
+        <w:t>Ist-Analyse – Energiedaten von Website abgreifen (FIDP)</w:t>
       </w:r>
     </w:p>
     <w:p>
@@ -213,7 +203,7 @@
           <w:sz w:val="22"/>
           <w:szCs w:val="22"/>
         </w:rPr>
-        <w:t>Keine automatische Aktualisierung der Daten</w:t>
+        <w:t>Keine zentrale und strukturierte Speicherung</w:t>
       </w:r>
     </w:p>
     <w:p>
@@ -233,7 +223,7 @@
           <w:sz w:val="22"/>
           <w:szCs w:val="22"/>
         </w:rPr>
-        <w:t>Keine zentrale und strukturierte Speicherung</w:t>
+        <w:t>Fehleranfälligkeit durch manuelles Übertragen</w:t>
       </w:r>
     </w:p>
     <w:p>
@@ -253,7 +243,7 @@
           <w:sz w:val="22"/>
           <w:szCs w:val="22"/>
         </w:rPr>
-        <w:t>Fehleranfälligkeit durch manuelles Übertragen</w:t>
+        <w:t>Historische Daten sind schwer vergleichbar</w:t>
       </w:r>
     </w:p>
     <w:p>
@@ -273,26 +263,6 @@
           <w:sz w:val="22"/>
           <w:szCs w:val="22"/>
         </w:rPr>
-        <w:t>Historische Daten sind schwer vergleichbar</w:t>
-      </w:r>
-    </w:p>
-    <w:p>
-      <w:pPr>
-        <w:pStyle w:val="Listenabsatz"/>
-        <w:numPr>
-          <w:ilvl w:val="0"/>
-          <w:numId w:val="9"/>
-        </w:numPr>
-        <w:rPr>
-          <w:sz w:val="22"/>
-          <w:szCs w:val="22"/>
-        </w:rPr>
-      </w:pPr>
-      <w:r>
-        <w:rPr>
-          <w:sz w:val="22"/>
-          <w:szCs w:val="22"/>
-        </w:rPr>
         <w:t>Keine übersichtliche grafische Darstellung der Daten</w:t>
       </w:r>
     </w:p>
@@ -333,7 +303,21 @@
           <w:sz w:val="22"/>
           <w:szCs w:val="22"/>
         </w:rPr>
-        <w:t>Da die aktuelle Vorgehensweise sehr zeitaufwendig und unpraktisch ist, besteht ein klarer Bedarf an einer Softwarelösung. Diese soll Energiedaten automatisch aus verschiedenen Webquellen abrufen, zentral speichern und übersichtlich darstellen. Dadurch wird der Arbeitsaufwand reduziert, die Fehlerquote gesenkt und eine bessere Auswertung der Energiedaten ermöglicht.</w:t>
+        <w:t xml:space="preserve">Da die aktuelle Vorgehensweise sehr zeitaufwendig und unpraktisch ist, besteht ein klarer Bedarf an einer Softwarelösung. Diese soll Energiedaten aus verschiedenen Webquellen </w:t>
+      </w:r>
+      <w:r>
+        <w:rPr>
+          <w:sz w:val="22"/>
+          <w:szCs w:val="22"/>
+        </w:rPr>
+        <w:t xml:space="preserve">automatisiert </w:t>
+      </w:r>
+      <w:r>
+        <w:rPr>
+          <w:sz w:val="22"/>
+          <w:szCs w:val="22"/>
+        </w:rPr>
+        <w:t>abrufen, zentral speichern und übersichtlich darstellen. Dadurch wird der Arbeitsaufwand reduziert, die Fehlerquote gesenkt und eine bessere Auswertung der Energiedaten ermöglicht.</w:t>
       </w:r>
     </w:p>
     <w:sectPr>
@@ -2243,6 +2227,7 @@
   <w:style w:type="character" w:default="1" w:styleId="Absatz-Standardschriftart">
     <w:name w:val="Default Paragraph Font"/>
     <w:uiPriority w:val="1"/>
+    <w:semiHidden/>
     <w:unhideWhenUsed/>
   </w:style>
   <w:style w:type="table" w:default="1" w:styleId="NormaleTabelle">

</xml_diff>